<commit_message>
Przerobienie maina i bisekcji
</commit_message>
<xml_diff>
--- a/Zad1/numerkizad1.docx
+++ b/Zad1/numerkizad1.docx
@@ -91,7 +91,7 @@
                 <w:sz w:val="20"/>
                 <w:szCs w:val="20"/>
               </w:rPr>
-              <w:t>Imię i nazwisko 2</w:t>
+              <w:t>Marcin Giska</w:t>
             </w:r>
             <w:r>
               <w:rPr>
@@ -112,18 +112,8 @@
                 <w:szCs w:val="20"/>
               </w:rPr>
               <w:tab/>
-              <w:t>nr_indkesu_2</w:t>
-            </w:r>
-          </w:p>
-        </w:tc>
-        <w:tc>
-          <w:tcPr>
-            <w:tcW w:w="5103" w:type="dxa"/>
-            <w:shd w:val="clear" w:color="auto" w:fill="auto"/>
-          </w:tcPr>
-          <w:p>
-            <w:pPr>
-              <w:jc w:val="right"/>
+            </w:r>
+            <w:r>
               <w:rPr>
                 <w:i/>
                 <w:iCs/>
@@ -131,15 +121,18 @@
                 <w:sz w:val="20"/>
                 <w:szCs w:val="20"/>
               </w:rPr>
-            </w:pPr>
-            <w:r>
-              <w:rPr>
-                <w:sz w:val="20"/>
-                <w:szCs w:val="20"/>
-              </w:rPr>
-              <w:t xml:space="preserve">Rok akademicki </w:t>
-            </w:r>
-            <w:r>
+              <w:t xml:space="preserve">            242390</w:t>
+            </w:r>
+          </w:p>
+        </w:tc>
+        <w:tc>
+          <w:tcPr>
+            <w:tcW w:w="5103" w:type="dxa"/>
+            <w:shd w:val="clear" w:color="auto" w:fill="auto"/>
+          </w:tcPr>
+          <w:p>
+            <w:pPr>
+              <w:jc w:val="right"/>
               <w:rPr>
                 <w:i/>
                 <w:iCs/>
@@ -147,7 +140,13 @@
                 <w:sz w:val="20"/>
                 <w:szCs w:val="20"/>
               </w:rPr>
-              <w:t>20</w:t>
+            </w:pPr>
+            <w:r>
+              <w:rPr>
+                <w:sz w:val="20"/>
+                <w:szCs w:val="20"/>
+              </w:rPr>
+              <w:t xml:space="preserve">Rok akademicki </w:t>
             </w:r>
             <w:r>
               <w:rPr>
@@ -157,7 +156,7 @@
                 <w:sz w:val="20"/>
                 <w:szCs w:val="20"/>
               </w:rPr>
-              <w:t>22</w:t>
+              <w:t>20</w:t>
             </w:r>
             <w:r>
               <w:rPr>
@@ -167,7 +166,7 @@
                 <w:sz w:val="20"/>
                 <w:szCs w:val="20"/>
               </w:rPr>
-              <w:t>/</w:t>
+              <w:t>22</w:t>
             </w:r>
             <w:r>
               <w:rPr>
@@ -177,12 +176,9 @@
                 <w:sz w:val="20"/>
                 <w:szCs w:val="20"/>
               </w:rPr>
-              <w:t>23</w:t>
-            </w:r>
-          </w:p>
-          <w:p>
-            <w:pPr>
-              <w:jc w:val="right"/>
+              <w:t>/</w:t>
+            </w:r>
+            <w:r>
               <w:rPr>
                 <w:i/>
                 <w:iCs/>
@@ -190,7 +186,8 @@
                 <w:sz w:val="20"/>
                 <w:szCs w:val="20"/>
               </w:rPr>
-            </w:pPr>
+              <w:t>2</w:t>
+            </w:r>
             <w:r>
               <w:rPr>
                 <w:i/>
@@ -199,7 +196,39 @@
                 <w:sz w:val="20"/>
                 <w:szCs w:val="20"/>
               </w:rPr>
-              <w:t>Wtorek, 14:00</w:t>
+              <w:t>3</w:t>
+            </w:r>
+          </w:p>
+          <w:p>
+            <w:pPr>
+              <w:jc w:val="right"/>
+              <w:rPr>
+                <w:i/>
+                <w:iCs/>
+                <w:color w:val="0000FF"/>
+                <w:sz w:val="20"/>
+                <w:szCs w:val="20"/>
+              </w:rPr>
+            </w:pPr>
+            <w:r>
+              <w:rPr>
+                <w:i/>
+                <w:iCs/>
+                <w:color w:val="0000FF"/>
+                <w:sz w:val="20"/>
+                <w:szCs w:val="20"/>
+              </w:rPr>
+              <w:t>Wtorek, 14:0</w:t>
+            </w:r>
+            <w:r>
+              <w:rPr>
+                <w:i/>
+                <w:iCs/>
+                <w:color w:val="0000FF"/>
+                <w:sz w:val="20"/>
+                <w:szCs w:val="20"/>
+              </w:rPr>
+              <w:t>0</w:t>
             </w:r>
             <w:r>
               <w:rPr>
@@ -261,7 +290,7 @@
           <w:iCs/>
           <w:color w:val="0000FF"/>
         </w:rPr>
-        <w:t>nazwa zadania</w:t>
+        <w:t>znajdowanie miejsca zerowego równań nieliniowych</w:t>
       </w:r>
     </w:p>
     <w:p>
@@ -401,6 +430,15 @@
           <w:shd w:val="clear" w:color="auto" w:fill="FFFFFF"/>
         </w:rPr>
         <w:t>- funkcja f(x) jest ciągła na zadanym przedziale</w:t>
+      </w:r>
+      <w:r>
+        <w:rPr>
+          <w:rFonts w:ascii="Times New Roman" w:hAnsi="Times New Roman"/>
+          <w:sz w:val="25"/>
+          <w:szCs w:val="25"/>
+          <w:shd w:val="clear" w:color="auto" w:fill="FFFFFF"/>
+        </w:rPr>
+        <w:t>,</w:t>
       </w:r>
     </w:p>
     <w:p>
@@ -470,25 +508,7 @@
           <w:szCs w:val="25"/>
           <w:shd w:val="clear" w:color="auto" w:fill="FFFFFF"/>
         </w:rPr>
-        <w:t>z</w:t>
-      </w:r>
-      <w:r>
-        <w:rPr>
-          <w:rFonts w:ascii="Times New Roman" w:hAnsi="Times New Roman"/>
-          <w:sz w:val="25"/>
-          <w:szCs w:val="25"/>
-          <w:shd w:val="clear" w:color="auto" w:fill="FFFFFF"/>
-        </w:rPr>
-        <w:t>ałożenia</w:t>
-      </w:r>
-      <w:r>
-        <w:rPr>
-          <w:rFonts w:ascii="Times New Roman" w:hAnsi="Times New Roman"/>
-          <w:sz w:val="25"/>
-          <w:szCs w:val="25"/>
-          <w:shd w:val="clear" w:color="auto" w:fill="FFFFFF"/>
-        </w:rPr>
-        <w:t xml:space="preserve"> </w:t>
+        <w:t xml:space="preserve">założenia </w:t>
       </w:r>
       <w:r>
         <w:rPr>
@@ -1439,7 +1459,16 @@
           <w:szCs w:val="25"/>
           <w:shd w:val="clear" w:color="auto" w:fill="FFFFFF"/>
         </w:rPr>
-        <w:t>- funkcja przyjmuje różne znaki na krańcach przedziału.</w:t>
+        <w:t>- funkcja przyjmuje różne znaki na krańcach przedziału</w:t>
+      </w:r>
+      <w:r>
+        <w:rPr>
+          <w:rFonts w:ascii="Times New Roman" w:hAnsi="Times New Roman"/>
+          <w:sz w:val="25"/>
+          <w:szCs w:val="25"/>
+          <w:shd w:val="clear" w:color="auto" w:fill="FFFFFF"/>
+        </w:rPr>
+        <w:t>,</w:t>
       </w:r>
     </w:p>
     <w:p>
@@ -1687,7 +1716,25 @@
           <w:szCs w:val="25"/>
           <w:shd w:val="clear" w:color="auto" w:fill="FFFFFF"/>
         </w:rPr>
-        <w:t>.Jeśli</w:t>
+        <w:t>.</w:t>
+      </w:r>
+      <w:r>
+        <w:rPr>
+          <w:rFonts w:ascii="Times New Roman" w:hAnsi="Times New Roman"/>
+          <w:sz w:val="25"/>
+          <w:szCs w:val="25"/>
+          <w:shd w:val="clear" w:color="auto" w:fill="FFFFFF"/>
+        </w:rPr>
+        <w:t xml:space="preserve"> </w:t>
+      </w:r>
+      <w:r>
+        <w:rPr>
+          <w:rFonts w:ascii="Times New Roman" w:hAnsi="Times New Roman"/>
+          <w:sz w:val="25"/>
+          <w:szCs w:val="25"/>
+          <w:shd w:val="clear" w:color="auto" w:fill="FFFFFF"/>
+        </w:rPr>
+        <w:t>Jeśli</w:t>
       </w:r>
       <w:r>
         <w:rPr>
@@ -1981,6 +2028,15 @@
           <w:shd w:val="clear" w:color="auto" w:fill="FFFFFF"/>
         </w:rPr>
         <w:t xml:space="preserve"> iteracji</w:t>
+      </w:r>
+      <w:r>
+        <w:rPr>
+          <w:rFonts w:ascii="Times New Roman" w:hAnsi="Times New Roman"/>
+          <w:sz w:val="25"/>
+          <w:szCs w:val="25"/>
+          <w:shd w:val="clear" w:color="auto" w:fill="FFFFFF"/>
+        </w:rPr>
+        <w:t>.</w:t>
       </w:r>
     </w:p>
     <w:p>
@@ -4108,6 +4164,13 @@
                 <w:color w:val="000000"/>
               </w:rPr>
               <w:t>0,63</w:t>
+            </w:r>
+            <w:r>
+              <w:rPr>
+                <w:rFonts w:ascii="Times New Roman" w:eastAsia="Courier10 BT" w:hAnsi="Times New Roman"/>
+                <w:color w:val="000000"/>
+              </w:rPr>
+              <w:t>09297535714575</w:t>
             </w:r>
           </w:p>
         </w:tc>
@@ -5202,13 +5265,6 @@
         </w:rPr>
         <w:t>3.W większości przypadków to metoda stycznych wygląda na bardziej precyzyjną, oprócz gdy mamy do czynienia z funkcją wielomianową, może to wskazywać na błąd w naszej implementacji tej metody lub nieścisłość w metodzie Newtona.</w:t>
       </w:r>
-    </w:p>
-    <w:p>
-      <w:pPr>
-        <w:rPr>
-          <w:rFonts w:ascii="Times New Roman" w:hAnsi="Times New Roman"/>
-        </w:rPr>
-      </w:pPr>
     </w:p>
     <w:sectPr>
       <w:pgSz w:w="11906" w:h="16838"/>

</xml_diff>